<commit_message>
modified file and added doc temp file
</commit_message>
<xml_diff>
--- a/GIT Theory doc.docx
+++ b/GIT Theory doc.docx
@@ -313,14 +313,7 @@
           <w:sz w:val="22"/>
           <w:szCs w:val="22"/>
         </w:rPr>
-        <w:t>git remote add origin &lt;link&gt;</w:t>
-      </w:r>
-      <w:r>
-        <w:rPr>
-          <w:sz w:val="22"/>
-          <w:szCs w:val="22"/>
-        </w:rPr>
-        <w:t xml:space="preserve"> -</w:t>
+        <w:t>git remote add origin &lt;link&gt; -</w:t>
       </w:r>
       <w:r>
         <w:rPr>
@@ -355,14 +348,7 @@
           <w:sz w:val="22"/>
           <w:szCs w:val="22"/>
         </w:rPr>
-        <w:t xml:space="preserve">git add . </w:t>
-      </w:r>
-      <w:r>
-        <w:rPr>
-          <w:sz w:val="22"/>
-          <w:szCs w:val="22"/>
-        </w:rPr>
-        <w:t xml:space="preserve"> -</w:t>
+        <w:t>git add .  -</w:t>
       </w:r>
       <w:r>
         <w:rPr>
@@ -432,14 +418,7 @@
           <w:sz w:val="22"/>
           <w:szCs w:val="22"/>
         </w:rPr>
-        <w:t>git status</w:t>
-      </w:r>
-      <w:r>
-        <w:rPr>
-          <w:sz w:val="22"/>
-          <w:szCs w:val="22"/>
-        </w:rPr>
-        <w:t xml:space="preserve"> </w:t>
+        <w:t xml:space="preserve">git status </w:t>
       </w:r>
       <w:r>
         <w:rPr>
@@ -474,14 +453,7 @@
           <w:sz w:val="22"/>
           <w:szCs w:val="22"/>
         </w:rPr>
-        <w:t>git commit -m “COMMIT MESSAGE”</w:t>
-      </w:r>
-      <w:r>
-        <w:rPr>
-          <w:sz w:val="22"/>
-          <w:szCs w:val="22"/>
-        </w:rPr>
-        <w:t xml:space="preserve"> </w:t>
+        <w:t xml:space="preserve">git commit -m “COMMIT MESSAGE” </w:t>
       </w:r>
       <w:r>
         <w:rPr>
@@ -530,7 +502,7 @@
           <w:sz w:val="22"/>
           <w:szCs w:val="22"/>
         </w:rPr>
-        <w:t xml:space="preserve"> to push origin  master</w:t>
+        <w:t xml:space="preserve"> to push origin master</w:t>
       </w:r>
     </w:p>
     <w:p>
@@ -551,28 +523,7 @@
           <w:sz w:val="22"/>
           <w:szCs w:val="22"/>
         </w:rPr>
-        <w:t xml:space="preserve"> </w:t>
-      </w:r>
-      <w:r>
-        <w:rPr>
-          <w:sz w:val="22"/>
-          <w:szCs w:val="22"/>
-        </w:rPr>
-        <w:t xml:space="preserve">git push </w:t>
-      </w:r>
-      <w:r>
-        <w:rPr>
-          <w:sz w:val="22"/>
-          <w:szCs w:val="22"/>
-        </w:rPr>
-        <w:sym w:font="Wingdings" w:char="F0E0"/>
-      </w:r>
-      <w:r>
-        <w:rPr>
-          <w:sz w:val="22"/>
-          <w:szCs w:val="22"/>
-        </w:rPr>
-        <w:t xml:space="preserve"> to push to branch</w:t>
+        <w:t>&lt;git push –set-upstream-origin&gt;</w:t>
       </w:r>
     </w:p>
     <w:p>
@@ -593,6 +544,98 @@
           <w:sz w:val="22"/>
           <w:szCs w:val="22"/>
         </w:rPr>
+        <w:t xml:space="preserve"> git push </w:t>
+      </w:r>
+      <w:r>
+        <w:rPr>
+          <w:sz w:val="22"/>
+          <w:szCs w:val="22"/>
+        </w:rPr>
+        <w:sym w:font="Wingdings" w:char="F0E0"/>
+      </w:r>
+      <w:r>
+        <w:rPr>
+          <w:sz w:val="22"/>
+          <w:szCs w:val="22"/>
+        </w:rPr>
+        <w:t xml:space="preserve"> to push to branch</w:t>
+      </w:r>
+    </w:p>
+    <w:p>
+      <w:pPr>
+        <w:pStyle w:val="ListParagraph"/>
+        <w:numPr>
+          <w:ilvl w:val="0"/>
+          <w:numId w:val="2"/>
+        </w:numPr>
+        <w:rPr>
+          <w:sz w:val="22"/>
+          <w:szCs w:val="22"/>
+          <w:lang w:val="en-US"/>
+        </w:rPr>
+      </w:pPr>
+      <w:r>
+        <w:rPr>
+          <w:sz w:val="22"/>
+          <w:szCs w:val="22"/>
+        </w:rPr>
+        <w:t xml:space="preserve">&lt;CREDENTIALS </w:t>
+      </w:r>
+      <w:r>
+        <w:rPr>
+          <w:sz w:val="22"/>
+          <w:szCs w:val="22"/>
+        </w:rPr>
+        <w:sym w:font="Wingdings" w:char="F0E0"/>
+      </w:r>
+      <w:r>
+        <w:rPr>
+          <w:sz w:val="22"/>
+          <w:szCs w:val="22"/>
+        </w:rPr>
+        <w:t xml:space="preserve"> userId/email, password&gt;</w:t>
+      </w:r>
+    </w:p>
+    <w:p>
+      <w:pPr>
+        <w:ind w:left="360"/>
+        <w:rPr>
+          <w:b/>
+          <w:bCs/>
+          <w:sz w:val="22"/>
+          <w:szCs w:val="22"/>
+          <w:lang w:val="en-US"/>
+        </w:rPr>
+      </w:pPr>
+      <w:r>
+        <w:rPr>
+          <w:b/>
+          <w:bCs/>
+          <w:sz w:val="22"/>
+          <w:szCs w:val="22"/>
+          <w:lang w:val="en-US"/>
+        </w:rPr>
+        <w:t>To get Existing project from GIT</w:t>
+      </w:r>
+    </w:p>
+    <w:p>
+      <w:pPr>
+        <w:pStyle w:val="ListParagraph"/>
+        <w:numPr>
+          <w:ilvl w:val="0"/>
+          <w:numId w:val="2"/>
+        </w:numPr>
+        <w:rPr>
+          <w:sz w:val="22"/>
+          <w:szCs w:val="22"/>
+          <w:lang w:val="en-US"/>
+        </w:rPr>
+      </w:pPr>
+      <w:r>
+        <w:rPr>
+          <w:sz w:val="22"/>
+          <w:szCs w:val="22"/>
+        </w:rPr>
         <w:t xml:space="preserve">git clone &lt;URL&gt; </w:t>
       </w:r>
       <w:r>
@@ -612,36 +655,225 @@
     </w:p>
     <w:p>
       <w:pPr>
-        <w:rPr>
-          <w:sz w:val="22"/>
-          <w:szCs w:val="22"/>
-          <w:lang w:val="en-US"/>
-        </w:rPr>
-      </w:pPr>
-    </w:p>
-    <w:p>
-      <w:pPr>
-        <w:rPr>
-          <w:sz w:val="22"/>
-          <w:szCs w:val="22"/>
-          <w:lang w:val="en-US"/>
-        </w:rPr>
-      </w:pPr>
-    </w:p>
-    <w:p>
-      <w:pPr>
-        <w:rPr>
-          <w:sz w:val="22"/>
-          <w:szCs w:val="22"/>
-          <w:lang w:val="en-US"/>
-        </w:rPr>
-      </w:pPr>
-      <w:r>
-        <w:rPr>
-          <w:sz w:val="22"/>
-          <w:szCs w:val="22"/>
-          <w:lang w:val="en-US"/>
-        </w:rPr>
+        <w:pStyle w:val="ListParagraph"/>
+        <w:numPr>
+          <w:ilvl w:val="0"/>
+          <w:numId w:val="2"/>
+        </w:numPr>
+        <w:rPr>
+          <w:sz w:val="22"/>
+          <w:szCs w:val="22"/>
+          <w:lang w:val="en-US"/>
+        </w:rPr>
+      </w:pPr>
+      <w:r>
+        <w:rPr>
+          <w:sz w:val="22"/>
+          <w:szCs w:val="22"/>
+        </w:rPr>
+        <w:t xml:space="preserve">git fetch </w:t>
+      </w:r>
+      <w:r>
+        <w:rPr>
+          <w:sz w:val="22"/>
+          <w:szCs w:val="22"/>
+        </w:rPr>
+        <w:sym w:font="Wingdings" w:char="F0E0"/>
+      </w:r>
+      <w:r>
+        <w:rPr>
+          <w:sz w:val="22"/>
+          <w:szCs w:val="22"/>
+        </w:rPr>
+        <w:t xml:space="preserve"> to see latest changes</w:t>
+      </w:r>
+    </w:p>
+    <w:p>
+      <w:pPr>
+        <w:pStyle w:val="ListParagraph"/>
+        <w:numPr>
+          <w:ilvl w:val="0"/>
+          <w:numId w:val="2"/>
+        </w:numPr>
+        <w:rPr>
+          <w:sz w:val="22"/>
+          <w:szCs w:val="22"/>
+          <w:lang w:val="en-US"/>
+        </w:rPr>
+      </w:pPr>
+      <w:r>
+        <w:rPr>
+          <w:sz w:val="22"/>
+          <w:szCs w:val="22"/>
+        </w:rPr>
+        <w:t xml:space="preserve">git pull </w:t>
+      </w:r>
+      <w:r>
+        <w:rPr>
+          <w:sz w:val="22"/>
+          <w:szCs w:val="22"/>
+        </w:rPr>
+        <w:sym w:font="Wingdings" w:char="F0E0"/>
+      </w:r>
+      <w:r>
+        <w:rPr>
+          <w:sz w:val="22"/>
+          <w:szCs w:val="22"/>
+        </w:rPr>
+        <w:t xml:space="preserve"> to get latest changes into our local repository</w:t>
+      </w:r>
+    </w:p>
+    <w:p>
+      <w:pPr>
+        <w:pStyle w:val="ListParagraph"/>
+        <w:numPr>
+          <w:ilvl w:val="0"/>
+          <w:numId w:val="2"/>
+        </w:numPr>
+        <w:rPr>
+          <w:sz w:val="22"/>
+          <w:szCs w:val="22"/>
+          <w:lang w:val="en-US"/>
+        </w:rPr>
+      </w:pPr>
+      <w:r>
+        <w:rPr>
+          <w:sz w:val="22"/>
+          <w:szCs w:val="22"/>
+        </w:rPr>
+        <w:t xml:space="preserve">git checkout &lt;branch name&gt; </w:t>
+      </w:r>
+      <w:r>
+        <w:rPr>
+          <w:sz w:val="22"/>
+          <w:szCs w:val="22"/>
+        </w:rPr>
+        <w:sym w:font="Wingdings" w:char="F0E0"/>
+      </w:r>
+      <w:r>
+        <w:rPr>
+          <w:sz w:val="22"/>
+          <w:szCs w:val="22"/>
+        </w:rPr>
+        <w:t xml:space="preserve"> to move from one branch to another</w:t>
+      </w:r>
+    </w:p>
+    <w:p>
+      <w:pPr>
+        <w:pStyle w:val="ListParagraph"/>
+        <w:numPr>
+          <w:ilvl w:val="0"/>
+          <w:numId w:val="2"/>
+        </w:numPr>
+        <w:autoSpaceDE w:val="0"/>
+        <w:autoSpaceDN w:val="0"/>
+        <w:adjustRightInd w:val="0"/>
+        <w:spacing w:after="0" w:line="240" w:lineRule="auto"/>
+        <w:rPr>
+          <w:rFonts w:ascii="Lucida Console" w:hAnsi="Lucida Console" w:cs="Lucida Console"/>
+          <w:kern w:val="0"/>
+          <w:sz w:val="18"/>
+          <w:szCs w:val="18"/>
+        </w:rPr>
+      </w:pPr>
+      <w:r>
+        <w:rPr>
+          <w:rFonts w:ascii="Lucida Console" w:hAnsi="Lucida Console" w:cs="Lucida Console"/>
+          <w:kern w:val="0"/>
+          <w:sz w:val="18"/>
+          <w:szCs w:val="18"/>
+        </w:rPr>
+        <w:t xml:space="preserve">git checkout -b </w:t>
+      </w:r>
+      <w:r>
+        <w:rPr>
+          <w:rFonts w:ascii="Lucida Console" w:hAnsi="Lucida Console" w:cs="Lucida Console"/>
+          <w:kern w:val="0"/>
+          <w:sz w:val="18"/>
+          <w:szCs w:val="18"/>
+        </w:rPr>
+        <w:t>&lt;new Branch name&gt;</w:t>
+      </w:r>
+      <w:r>
+        <w:rPr>
+          <w:rFonts w:ascii="Lucida Console" w:hAnsi="Lucida Console" w:cs="Lucida Console"/>
+          <w:kern w:val="0"/>
+          <w:sz w:val="18"/>
+          <w:szCs w:val="18"/>
+        </w:rPr>
+        <w:t xml:space="preserve"> </w:t>
+      </w:r>
+      <w:r>
+        <w:rPr>
+          <w:rFonts w:ascii="Lucida Console" w:hAnsi="Lucida Console" w:cs="Lucida Console"/>
+          <w:kern w:val="0"/>
+          <w:sz w:val="18"/>
+          <w:szCs w:val="18"/>
+        </w:rPr>
+        <w:t xml:space="preserve">&lt;existing branch name&gt; </w:t>
+      </w:r>
+      <w:r>
+        <w:rPr>
+          <w:rFonts w:ascii="Lucida Console" w:hAnsi="Lucida Console" w:cs="Lucida Console"/>
+          <w:kern w:val="0"/>
+          <w:sz w:val="18"/>
+          <w:szCs w:val="18"/>
+        </w:rPr>
+        <w:sym w:font="Wingdings" w:char="F0E0"/>
+      </w:r>
+      <w:r>
+        <w:rPr>
+          <w:rFonts w:ascii="Lucida Console" w:hAnsi="Lucida Console" w:cs="Lucida Console"/>
+          <w:kern w:val="0"/>
+          <w:sz w:val="18"/>
+          <w:szCs w:val="18"/>
+        </w:rPr>
+        <w:t xml:space="preserve"> to create branch from existing branch and checkout.</w:t>
+      </w:r>
+    </w:p>
+    <w:p>
+      <w:pPr>
+        <w:rPr>
+          <w:sz w:val="22"/>
+          <w:szCs w:val="22"/>
+          <w:lang w:val="en-US"/>
+        </w:rPr>
+      </w:pPr>
+    </w:p>
+    <w:p>
+      <w:pPr>
+        <w:rPr>
+          <w:sz w:val="22"/>
+          <w:szCs w:val="22"/>
+          <w:lang w:val="en-US"/>
+        </w:rPr>
+      </w:pPr>
+    </w:p>
+    <w:p>
+      <w:pPr>
+        <w:rPr>
+          <w:sz w:val="22"/>
+          <w:szCs w:val="22"/>
+          <w:lang w:val="en-US"/>
+        </w:rPr>
+      </w:pPr>
+    </w:p>
+    <w:p>
+      <w:pPr>
+        <w:rPr>
+          <w:sz w:val="22"/>
+          <w:szCs w:val="22"/>
+          <w:lang w:val="en-US"/>
+        </w:rPr>
+      </w:pPr>
+      <w:r>
+        <w:rPr>
+          <w:noProof/>
+          <w:sz w:val="22"/>
+          <w:szCs w:val="22"/>
+          <w:lang w:val="en-US"/>
+        </w:rPr>
+        <w:lastRenderedPageBreak/>
         <w:drawing>
           <wp:inline distT="0" distB="0" distL="0" distR="0" wp14:anchorId="7D378D13" wp14:editId="3BCAB89E">
             <wp:extent cx="5731510" cy="1782445"/>

</xml_diff>